<commit_message>
Last Updt on 3,8,11
</commit_message>
<xml_diff>
--- a/Use Casesv0.2/Use-case-v0.2(3,8,11).docx
+++ b/Use Casesv0.2/Use-case-v0.2(3,8,11).docx
@@ -199,17 +199,15 @@
         </w:rPr>
         <w:t>“</w:t>
       </w:r>
-      <w:proofErr w:type="spellStart"/>
-      <w:r>
-        <w:rPr>
-          <w:rFonts w:ascii="Aptos" w:eastAsia="Aptos" w:hAnsi="Aptos" w:cs="Times New Roman"/>
-          <w:sz w:val="28"/>
-          <w:szCs w:val="28"/>
-          <w:lang w:val="el-GR"/>
-        </w:rPr>
-        <w:t>Προσκάλεσαι</w:t>
-      </w:r>
-      <w:proofErr w:type="spellEnd"/>
+      <w:r>
+        <w:rPr>
+          <w:rFonts w:ascii="Aptos" w:eastAsia="Aptos" w:hAnsi="Aptos" w:cs="Times New Roman"/>
+          <w:sz w:val="28"/>
+          <w:szCs w:val="28"/>
+          <w:lang w:val="el-GR"/>
+        </w:rPr>
+        <w:t>Προσκάλεσε</w:t>
+      </w:r>
       <w:r>
         <w:rPr>
           <w:rFonts w:ascii="Aptos" w:eastAsia="Aptos" w:hAnsi="Aptos" w:cs="Times New Roman"/>
@@ -368,6 +366,15 @@
         </w:rPr>
         <w:t>”</w:t>
       </w:r>
+      <w:r>
+        <w:rPr>
+          <w:rFonts w:ascii="Aptos" w:eastAsia="Aptos" w:hAnsi="Aptos" w:cs="Times New Roman"/>
+          <w:sz w:val="28"/>
+          <w:szCs w:val="28"/>
+          <w:lang w:val="el-GR"/>
+        </w:rPr>
+        <w:t>.</w:t>
+      </w:r>
     </w:p>
     <w:p>
       <w:pPr>
@@ -396,6 +403,15 @@
         </w:rPr>
         <w:t>Το σύστημα ενημερώνει τον κατάλογο με τους ιδιοκτήτες της λίστας στη βάση δεδομένων</w:t>
       </w:r>
+      <w:r>
+        <w:rPr>
+          <w:rFonts w:ascii="Aptos" w:eastAsia="Aptos" w:hAnsi="Aptos" w:cs="Times New Roman"/>
+          <w:sz w:val="28"/>
+          <w:szCs w:val="28"/>
+          <w:lang w:val="el-GR"/>
+        </w:rPr>
+        <w:t>.</w:t>
+      </w:r>
     </w:p>
     <w:p>
       <w:pPr>
@@ -518,7 +534,25 @@
           <w:szCs w:val="28"/>
           <w:lang w:val="el-GR"/>
         </w:rPr>
-        <w:t>.α.2.Το σύστημα, τον επιστρέφει στην οθόνη “Δημιουργία λίστας”</w:t>
+        <w:t>.α.2.Το σύστημα, τον επιστρέφει στην οθόνη “</w:t>
+      </w:r>
+      <w:r>
+        <w:rPr>
+          <w:rFonts w:ascii="Aptos" w:eastAsia="Aptos" w:hAnsi="Aptos" w:cs="Times New Roman"/>
+          <w:sz w:val="28"/>
+          <w:szCs w:val="28"/>
+          <w:lang w:val="el-GR"/>
+        </w:rPr>
+        <w:t>Προβολή</w:t>
+      </w:r>
+      <w:r>
+        <w:rPr>
+          <w:rFonts w:ascii="Aptos" w:eastAsia="Aptos" w:hAnsi="Aptos" w:cs="Times New Roman"/>
+          <w:sz w:val="28"/>
+          <w:szCs w:val="28"/>
+          <w:lang w:val="el-GR"/>
+        </w:rPr>
+        <w:t xml:space="preserve"> λίστας”</w:t>
       </w:r>
       <w:r>
         <w:rPr>
@@ -705,7 +739,16 @@
           <w:szCs w:val="28"/>
           <w:lang w:val="el-GR"/>
         </w:rPr>
-        <w:t>προβολή λίστας</w:t>
+        <w:t>Π</w:t>
+      </w:r>
+      <w:r>
+        <w:rPr>
+          <w:rFonts w:ascii="Aptos" w:eastAsia="Aptos" w:hAnsi="Aptos" w:cs="Times New Roman"/>
+          <w:sz w:val="28"/>
+          <w:szCs w:val="28"/>
+          <w:lang w:val="el-GR"/>
+        </w:rPr>
+        <w:t>ροβολή λίστας</w:t>
       </w:r>
       <w:r>
         <w:rPr>
@@ -1391,7 +1434,7 @@
           <w:szCs w:val="28"/>
           <w:lang w:val="el-GR"/>
         </w:rPr>
-        <w:t xml:space="preserve"> (σύστημα τον ανακατευθύνει στην οθόνη δημιουργίας λογαριασμού)</w:t>
+        <w:t xml:space="preserve"> </w:t>
       </w:r>
     </w:p>
     <w:p>
@@ -1417,55 +1460,70 @@
           <w:szCs w:val="28"/>
           <w:lang w:val="el-GR"/>
         </w:rPr>
-        <w:t xml:space="preserve">Ο χρήστης συμπληρώνει τα ζητούμενα στοιχεία του για την δημιουργία του λογαριασμού του και </w:t>
-      </w:r>
-      <w:proofErr w:type="spellStart"/>
-      <w:r>
-        <w:rPr>
-          <w:rFonts w:ascii="Aptos" w:eastAsia="Aptos" w:hAnsi="Aptos"/>
-          <w:sz w:val="28"/>
-          <w:szCs w:val="28"/>
-          <w:lang w:val="el-GR"/>
-        </w:rPr>
-        <w:t>κλικάρει</w:t>
-      </w:r>
-      <w:proofErr w:type="spellEnd"/>
-      <w:r>
-        <w:rPr>
-          <w:rFonts w:ascii="Aptos" w:eastAsia="Aptos" w:hAnsi="Aptos"/>
-          <w:sz w:val="28"/>
-          <w:szCs w:val="28"/>
-          <w:lang w:val="el-GR"/>
-        </w:rPr>
-        <w:t xml:space="preserve"> στο κουμπί “</w:t>
-      </w:r>
-      <w:r>
-        <w:rPr>
-          <w:rFonts w:ascii="Aptos" w:eastAsia="Aptos" w:hAnsi="Aptos"/>
-          <w:sz w:val="28"/>
-          <w:szCs w:val="28"/>
-          <w:lang w:val="el-GR"/>
-        </w:rPr>
-        <w:t>Δημιουργία</w:t>
-      </w:r>
-      <w:r>
-        <w:rPr>
-          <w:rFonts w:ascii="Aptos" w:eastAsia="Aptos" w:hAnsi="Aptos"/>
-          <w:sz w:val="28"/>
-          <w:szCs w:val="28"/>
-          <w:lang w:val="el-GR"/>
-        </w:rPr>
-        <w:t>”.</w:t>
-      </w:r>
-      <w:r>
-        <w:rPr>
-          <w:rFonts w:ascii="Aptos" w:eastAsia="Aptos" w:hAnsi="Aptos"/>
-          <w:sz w:val="28"/>
-          <w:szCs w:val="28"/>
-          <w:highlight w:val="cyan"/>
-          <w:lang w:val="el-GR"/>
-        </w:rPr>
-        <w:t xml:space="preserve"> </w:t>
+        <w:t>Το σ</w:t>
+      </w:r>
+      <w:r>
+        <w:rPr>
+          <w:rFonts w:ascii="Aptos" w:eastAsia="Aptos" w:hAnsi="Aptos"/>
+          <w:sz w:val="28"/>
+          <w:szCs w:val="28"/>
+          <w:lang w:val="el-GR"/>
+        </w:rPr>
+        <w:t xml:space="preserve">ύστημα τον ανακατευθύνει στην οθόνη </w:t>
+      </w:r>
+      <w:r>
+        <w:rPr>
+          <w:rFonts w:ascii="Aptos" w:eastAsia="Aptos" w:hAnsi="Aptos"/>
+          <w:sz w:val="28"/>
+          <w:szCs w:val="28"/>
+          <w:lang w:val="el-GR"/>
+        </w:rPr>
+        <w:t>“</w:t>
+      </w:r>
+      <w:r>
+        <w:rPr>
+          <w:rFonts w:ascii="Aptos" w:eastAsia="Aptos" w:hAnsi="Aptos"/>
+          <w:sz w:val="28"/>
+          <w:szCs w:val="28"/>
+          <w:lang w:val="el-GR"/>
+        </w:rPr>
+        <w:t>Δ</w:t>
+      </w:r>
+      <w:r>
+        <w:rPr>
+          <w:rFonts w:ascii="Aptos" w:eastAsia="Aptos" w:hAnsi="Aptos"/>
+          <w:sz w:val="28"/>
+          <w:szCs w:val="28"/>
+          <w:lang w:val="el-GR"/>
+        </w:rPr>
+        <w:t xml:space="preserve">ημιουργίας </w:t>
+      </w:r>
+      <w:r>
+        <w:rPr>
+          <w:rFonts w:ascii="Aptos" w:eastAsia="Aptos" w:hAnsi="Aptos"/>
+          <w:sz w:val="28"/>
+          <w:szCs w:val="28"/>
+          <w:lang w:val="el-GR"/>
+        </w:rPr>
+        <w:t>Λ</w:t>
+      </w:r>
+      <w:r>
+        <w:rPr>
+          <w:rFonts w:ascii="Aptos" w:eastAsia="Aptos" w:hAnsi="Aptos"/>
+          <w:sz w:val="28"/>
+          <w:szCs w:val="28"/>
+          <w:lang w:val="el-GR"/>
+        </w:rPr>
+        <w:t>ογαριασμού</w:t>
+      </w:r>
+      <w:r>
+        <w:rPr>
+          <w:rFonts w:ascii="Aptos" w:eastAsia="Aptos" w:hAnsi="Aptos"/>
+          <w:sz w:val="28"/>
+          <w:szCs w:val="28"/>
+          <w:lang w:val="el-GR"/>
+        </w:rPr>
+        <w:t>”</w:t>
       </w:r>
     </w:p>
     <w:p>
@@ -1491,70 +1549,55 @@
           <w:szCs w:val="28"/>
           <w:lang w:val="el-GR"/>
         </w:rPr>
-        <w:t xml:space="preserve">Το σύστημα ελέγχει αν </w:t>
-      </w:r>
-      <w:r>
-        <w:rPr>
-          <w:rFonts w:ascii="Aptos" w:eastAsia="Aptos" w:hAnsi="Aptos"/>
-          <w:sz w:val="28"/>
-          <w:szCs w:val="28"/>
-          <w:lang w:val="el-GR"/>
-        </w:rPr>
-        <w:t>τα στοιχεία που συμπληρώθηκαν τηρούν τις προϋποθέσεις</w:t>
-      </w:r>
-      <w:r>
-        <w:rPr>
-          <w:rFonts w:ascii="Aptos" w:eastAsia="Aptos" w:hAnsi="Aptos"/>
-          <w:sz w:val="28"/>
-          <w:szCs w:val="28"/>
+        <w:t xml:space="preserve">Ο χρήστης συμπληρώνει τα ζητούμενα στοιχεία του για την δημιουργία του λογαριασμού του και </w:t>
+      </w:r>
+      <w:proofErr w:type="spellStart"/>
+      <w:r>
+        <w:rPr>
+          <w:rFonts w:ascii="Aptos" w:eastAsia="Aptos" w:hAnsi="Aptos"/>
+          <w:sz w:val="28"/>
+          <w:szCs w:val="28"/>
+          <w:lang w:val="el-GR"/>
+        </w:rPr>
+        <w:t>κλικάρει</w:t>
+      </w:r>
+      <w:proofErr w:type="spellEnd"/>
+      <w:r>
+        <w:rPr>
+          <w:rFonts w:ascii="Aptos" w:eastAsia="Aptos" w:hAnsi="Aptos"/>
+          <w:sz w:val="28"/>
+          <w:szCs w:val="28"/>
+          <w:lang w:val="el-GR"/>
+        </w:rPr>
+        <w:t xml:space="preserve"> στο κουμπί “</w:t>
+      </w:r>
+      <w:r>
+        <w:rPr>
+          <w:rFonts w:ascii="Aptos" w:eastAsia="Aptos" w:hAnsi="Aptos"/>
+          <w:sz w:val="28"/>
+          <w:szCs w:val="28"/>
+          <w:lang w:val="el-GR"/>
+        </w:rPr>
+        <w:t>Δημιουργία</w:t>
+      </w:r>
+      <w:r>
+        <w:rPr>
+          <w:rFonts w:ascii="Aptos" w:eastAsia="Aptos" w:hAnsi="Aptos"/>
+          <w:sz w:val="28"/>
+          <w:szCs w:val="28"/>
+          <w:lang w:val="el-GR"/>
+        </w:rPr>
+        <w:t>”.</w:t>
+      </w:r>
+      <w:r>
+        <w:rPr>
+          <w:rFonts w:ascii="Aptos" w:eastAsia="Aptos" w:hAnsi="Aptos"/>
+          <w:sz w:val="28"/>
+          <w:szCs w:val="28"/>
+          <w:highlight w:val="cyan"/>
           <w:lang w:val="el-GR"/>
         </w:rPr>
         <w:t xml:space="preserve"> </w:t>
-      </w:r>
-      <w:r>
-        <w:rPr>
-          <w:rFonts w:ascii="Aptos" w:eastAsia="Aptos" w:hAnsi="Aptos"/>
-          <w:sz w:val="28"/>
-          <w:szCs w:val="28"/>
-          <w:lang w:val="el-GR"/>
-        </w:rPr>
-        <w:t xml:space="preserve">ή αν </w:t>
-      </w:r>
-      <w:r>
-        <w:rPr>
-          <w:rFonts w:ascii="Aptos" w:eastAsia="Aptos" w:hAnsi="Aptos"/>
-          <w:sz w:val="28"/>
-          <w:szCs w:val="28"/>
-          <w:lang w:val="el-GR"/>
-        </w:rPr>
-        <w:t xml:space="preserve">κάποιος λογαριασμός </w:t>
-      </w:r>
-      <w:r>
-        <w:rPr>
-          <w:rFonts w:ascii="Aptos" w:eastAsia="Aptos" w:hAnsi="Aptos"/>
-          <w:sz w:val="28"/>
-          <w:szCs w:val="28"/>
-          <w:lang w:val="el-GR"/>
-        </w:rPr>
-        <w:t xml:space="preserve">βρίσκεται ήδη </w:t>
-      </w:r>
-      <w:r>
-        <w:rPr>
-          <w:rFonts w:ascii="Aptos" w:eastAsia="Aptos" w:hAnsi="Aptos"/>
-          <w:sz w:val="28"/>
-          <w:szCs w:val="28"/>
-          <w:lang w:val="el-GR"/>
-        </w:rPr>
-        <w:t>αποθηκευμένος με τα ίδια στοιχεία και διαπιστώνει πως</w:t>
-      </w:r>
-      <w:r>
-        <w:rPr>
-          <w:rFonts w:ascii="Aptos" w:eastAsia="Aptos" w:hAnsi="Aptos"/>
-          <w:sz w:val="28"/>
-          <w:szCs w:val="28"/>
-          <w:lang w:val="el-GR"/>
-        </w:rPr>
-        <w:t xml:space="preserve"> όλα βαίνουν καλώς.</w:t>
       </w:r>
     </w:p>
     <w:p>
@@ -1580,7 +1623,70 @@
           <w:szCs w:val="28"/>
           <w:lang w:val="el-GR"/>
         </w:rPr>
-        <w:t>Το σύστημα αποθηκεύει τον λογαριασμό του χρήστη.</w:t>
+        <w:t xml:space="preserve">Το σύστημα ελέγχει αν </w:t>
+      </w:r>
+      <w:r>
+        <w:rPr>
+          <w:rFonts w:ascii="Aptos" w:eastAsia="Aptos" w:hAnsi="Aptos"/>
+          <w:sz w:val="28"/>
+          <w:szCs w:val="28"/>
+          <w:lang w:val="el-GR"/>
+        </w:rPr>
+        <w:t>τα στοιχεία που συμπληρώθηκαν τηρούν τις προϋποθέσεις</w:t>
+      </w:r>
+      <w:r>
+        <w:rPr>
+          <w:rFonts w:ascii="Aptos" w:eastAsia="Aptos" w:hAnsi="Aptos"/>
+          <w:sz w:val="28"/>
+          <w:szCs w:val="28"/>
+          <w:lang w:val="el-GR"/>
+        </w:rPr>
+        <w:t xml:space="preserve"> </w:t>
+      </w:r>
+      <w:r>
+        <w:rPr>
+          <w:rFonts w:ascii="Aptos" w:eastAsia="Aptos" w:hAnsi="Aptos"/>
+          <w:sz w:val="28"/>
+          <w:szCs w:val="28"/>
+          <w:lang w:val="el-GR"/>
+        </w:rPr>
+        <w:t xml:space="preserve">ή αν </w:t>
+      </w:r>
+      <w:r>
+        <w:rPr>
+          <w:rFonts w:ascii="Aptos" w:eastAsia="Aptos" w:hAnsi="Aptos"/>
+          <w:sz w:val="28"/>
+          <w:szCs w:val="28"/>
+          <w:lang w:val="el-GR"/>
+        </w:rPr>
+        <w:t xml:space="preserve">κάποιος λογαριασμός </w:t>
+      </w:r>
+      <w:r>
+        <w:rPr>
+          <w:rFonts w:ascii="Aptos" w:eastAsia="Aptos" w:hAnsi="Aptos"/>
+          <w:sz w:val="28"/>
+          <w:szCs w:val="28"/>
+          <w:lang w:val="el-GR"/>
+        </w:rPr>
+        <w:t xml:space="preserve">βρίσκεται ήδη </w:t>
+      </w:r>
+      <w:r>
+        <w:rPr>
+          <w:rFonts w:ascii="Aptos" w:eastAsia="Aptos" w:hAnsi="Aptos"/>
+          <w:sz w:val="28"/>
+          <w:szCs w:val="28"/>
+          <w:lang w:val="el-GR"/>
+        </w:rPr>
+        <w:t>αποθηκευμένος με τα ίδια στοιχεία και διαπιστώνει πως</w:t>
+      </w:r>
+      <w:r>
+        <w:rPr>
+          <w:rFonts w:ascii="Aptos" w:eastAsia="Aptos" w:hAnsi="Aptos"/>
+          <w:sz w:val="28"/>
+          <w:szCs w:val="28"/>
+          <w:lang w:val="el-GR"/>
+        </w:rPr>
+        <w:t xml:space="preserve"> όλα βαίνουν καλώς.</w:t>
       </w:r>
     </w:p>
     <w:p>
@@ -1606,6 +1712,32 @@
           <w:szCs w:val="28"/>
           <w:lang w:val="el-GR"/>
         </w:rPr>
+        <w:t>Το σύστημα αποθηκεύει τον λογαριασμό του χρήστη.</w:t>
+      </w:r>
+    </w:p>
+    <w:p>
+      <w:pPr>
+        <w:numPr>
+          <w:ilvl w:val="0"/>
+          <w:numId w:val="2"/>
+        </w:numPr>
+        <w:suppressAutoHyphens/>
+        <w:spacing w:line="276" w:lineRule="auto"/>
+        <w:jc w:val="both"/>
+        <w:rPr>
+          <w:rFonts w:ascii="Aptos" w:eastAsia="Aptos" w:hAnsi="Aptos"/>
+          <w:sz w:val="28"/>
+          <w:szCs w:val="28"/>
+          <w:lang w:val="el-GR"/>
+        </w:rPr>
+      </w:pPr>
+      <w:r>
+        <w:rPr>
+          <w:rFonts w:ascii="Aptos" w:eastAsia="Aptos" w:hAnsi="Aptos"/>
+          <w:sz w:val="28"/>
+          <w:szCs w:val="28"/>
+          <w:lang w:val="el-GR"/>
+        </w:rPr>
         <w:t>Το σύστημα εμφανίζει ένα μήνυμα στον χρήστη στο οποίο τον πληροφορεί πως η δημιουργία του λογαριασμού έγινε επιτυχώς.</w:t>
       </w:r>
     </w:p>
@@ -1652,7 +1784,16 @@
           <w:szCs w:val="28"/>
           <w:lang w:val="el-GR"/>
         </w:rPr>
-        <w:t>3.α.1.   Το σύστημα διαπιστώνει πως υπάρχει κάποιος λογαριασμός με τα ίδια στοιχεία.</w:t>
+        <w:t>4</w:t>
+      </w:r>
+      <w:r>
+        <w:rPr>
+          <w:rFonts w:ascii="Aptos" w:eastAsia="Aptos" w:hAnsi="Aptos"/>
+          <w:sz w:val="28"/>
+          <w:szCs w:val="28"/>
+          <w:lang w:val="el-GR"/>
+        </w:rPr>
+        <w:t>.α.1.   Το σύστημα διαπιστώνει πως υπάρχει κάποιος λογαριασμός με τα ίδια στοιχεία.</w:t>
       </w:r>
     </w:p>
     <w:p>
@@ -1672,7 +1813,16 @@
           <w:szCs w:val="28"/>
           <w:lang w:val="el-GR"/>
         </w:rPr>
-        <w:t>3.α.2.  Το σύστημα δεν αποθηκεύει τον λογαριασμό του χρήστη.</w:t>
+        <w:t>4</w:t>
+      </w:r>
+      <w:r>
+        <w:rPr>
+          <w:rFonts w:ascii="Aptos" w:eastAsia="Aptos" w:hAnsi="Aptos"/>
+          <w:sz w:val="28"/>
+          <w:szCs w:val="28"/>
+          <w:lang w:val="el-GR"/>
+        </w:rPr>
+        <w:t>.α.2.  Το σύστημα δεν αποθηκεύει τον λογαριασμό του χρήστη.</w:t>
       </w:r>
       <w:r>
         <w:rPr>
@@ -1701,7 +1851,16 @@
           <w:szCs w:val="28"/>
           <w:lang w:val="el-GR"/>
         </w:rPr>
-        <w:t>3.α.3.</w:t>
+        <w:t>4</w:t>
+      </w:r>
+      <w:r>
+        <w:rPr>
+          <w:rFonts w:ascii="Aptos" w:eastAsia="Aptos" w:hAnsi="Aptos"/>
+          <w:sz w:val="28"/>
+          <w:szCs w:val="28"/>
+          <w:lang w:val="el-GR"/>
+        </w:rPr>
+        <w:t>.α.3.</w:t>
       </w:r>
       <w:r>
         <w:rPr>
@@ -1757,15 +1916,40 @@
           <w:szCs w:val="28"/>
           <w:lang w:val="el-GR"/>
         </w:rPr>
-        <w:t xml:space="preserve">3.α.4  </w:t>
-      </w:r>
-      <w:r>
-        <w:rPr>
-          <w:sz w:val="28"/>
-          <w:szCs w:val="28"/>
-          <w:lang w:val="el-GR"/>
-        </w:rPr>
-        <w:t xml:space="preserve">Η περίπτωση χρήσης επιστρέφει στο βήμα «2» </w:t>
+        <w:t>4</w:t>
+      </w:r>
+      <w:r>
+        <w:rPr>
+          <w:rFonts w:ascii="Aptos" w:eastAsia="Aptos" w:hAnsi="Aptos"/>
+          <w:sz w:val="28"/>
+          <w:szCs w:val="28"/>
+          <w:lang w:val="el-GR"/>
+        </w:rPr>
+        <w:t xml:space="preserve">.α.4  </w:t>
+      </w:r>
+      <w:r>
+        <w:rPr>
+          <w:sz w:val="28"/>
+          <w:szCs w:val="28"/>
+          <w:lang w:val="el-GR"/>
+        </w:rPr>
+        <w:t>Η περίπτωση χρήσης επιστρέφει στο βήμα «</w:t>
+      </w:r>
+      <w:r>
+        <w:rPr>
+          <w:sz w:val="28"/>
+          <w:szCs w:val="28"/>
+          <w:lang w:val="el-GR"/>
+        </w:rPr>
+        <w:t>3</w:t>
+      </w:r>
+      <w:r>
+        <w:rPr>
+          <w:sz w:val="28"/>
+          <w:szCs w:val="28"/>
+          <w:lang w:val="el-GR"/>
+        </w:rPr>
+        <w:t xml:space="preserve">» </w:t>
       </w:r>
       <w:r>
         <w:rPr>

</xml_diff>